<commit_message>
Changed the designing of how the movement functions should be used. The take away was that instead of the drive object itself having the movement functions as methods, instead, it would be a better design choice in terms of functionality if the user could pass in a drive object alongside a pid object so that the turn pid is implemented seamlessly.
</commit_message>
<xml_diff>
--- a/design/Abstraction.docx
+++ b/design/Abstraction.docx
@@ -183,6 +183,145 @@
       </w:r>
     </w:p>
     <w:p>
+      <w:proofErr w:type="spellStart"/>
+      <w:r>
+        <w:t>Absolute_</w:t>
+      </w:r>
+      <w:proofErr w:type="gramStart"/>
+      <w:r>
+        <w:t>move</w:t>
+      </w:r>
+      <w:proofErr w:type="spellEnd"/>
+      <w:r>
+        <w:t>(</w:t>
+      </w:r>
+      <w:proofErr w:type="gramEnd"/>
+      <w:r>
+        <w:t xml:space="preserve">drive1, </w:t>
+      </w:r>
+      <w:proofErr w:type="spellStart"/>
+      <w:r>
+        <w:t>sensor_used</w:t>
+      </w:r>
+      <w:proofErr w:type="spellEnd"/>
+    </w:p>
+    <w:p>
+      <w:proofErr w:type="spellStart"/>
+      <w:r>
+        <w:t>Absolute_</w:t>
+      </w:r>
+      <w:proofErr w:type="gramStart"/>
+      <w:r>
+        <w:t>move</w:t>
+      </w:r>
+      <w:proofErr w:type="spellEnd"/>
+      <w:r>
+        <w:t>(</w:t>
+      </w:r>
+      <w:proofErr w:type="gramEnd"/>
+      <w:r>
+        <w:t xml:space="preserve">drive1, </w:t>
+      </w:r>
+      <w:proofErr w:type="spellStart"/>
+      <w:r>
+        <w:t>sensor_used</w:t>
+      </w:r>
+      <w:proofErr w:type="spellEnd"/>
+      <w:r>
+        <w:t xml:space="preserve">, </w:t>
+      </w:r>
+      <w:proofErr w:type="spellStart"/>
+      <w:r>
+        <w:t>max_speed</w:t>
+      </w:r>
+      <w:proofErr w:type="spellEnd"/>
+      <w:r>
+        <w:t xml:space="preserve">, </w:t>
+      </w:r>
+      <w:proofErr w:type="spellStart"/>
+      <w:r>
+        <w:t>max_settle_time</w:t>
+      </w:r>
+      <w:proofErr w:type="spellEnd"/>
+      <w:r>
+        <w:t xml:space="preserve">); </w:t>
+      </w:r>
+    </w:p>
+    <w:p>
+      <w:r>
+        <w:tab/>
+        <w:t>Drive1.left_</w:t>
+      </w:r>
+      <w:proofErr w:type="gramStart"/>
+      <w:r>
+        <w:t xml:space="preserve">move( </w:t>
+      </w:r>
+      <w:proofErr w:type="spellStart"/>
+      <w:r>
+        <w:t>get</w:t>
+      </w:r>
+      <w:proofErr w:type="gramEnd"/>
+      <w:r>
+        <w:t>_calculated_power</w:t>
+      </w:r>
+      <w:proofErr w:type="spellEnd"/>
+      <w:r>
+        <w:t>(</w:t>
+      </w:r>
+    </w:p>
+    <w:p/>
+    <w:p>
+      <w:r>
+        <w:t xml:space="preserve">PID Controller </w:t>
+      </w:r>
+    </w:p>
+    <w:p/>
+    <w:p>
+      <w:r>
+        <w:t xml:space="preserve">Chassis Object: </w:t>
+      </w:r>
+    </w:p>
+    <w:p>
+      <w:r>
+        <w:tab/>
+      </w:r>
+      <w:r>
+        <w:t>Constructor (Chassis (</w:t>
+      </w:r>
+      <w:proofErr w:type="spellStart"/>
+      <w:r>
+        <w:t>right_motors</w:t>
+      </w:r>
+      <w:proofErr w:type="spellEnd"/>
+      <w:r>
+        <w:t xml:space="preserve">, </w:t>
+      </w:r>
+      <w:proofErr w:type="spellStart"/>
+      <w:r>
+        <w:t>left_motors</w:t>
+      </w:r>
+      <w:proofErr w:type="spellEnd"/>
+      <w:r>
+        <w:t xml:space="preserve">, </w:t>
+      </w:r>
+      <w:r>
+        <w:t xml:space="preserve"> </w:t>
+      </w:r>
+    </w:p>
+    <w:p>
+      <w:pPr>
+        <w:pBdr>
+          <w:bottom w:val="single" w:sz="12" w:space="1" w:color="auto"/>
+        </w:pBdr>
+      </w:pPr>
+    </w:p>
+    <w:p/>
+    <w:p>
+      <w:r>
+        <w:t xml:space="preserve">Move forward and backwards </w:t>
+      </w:r>
+    </w:p>
+    <w:p>
       <w:pPr>
         <w:pStyle w:val="ListParagraph"/>
         <w:numPr>
@@ -190,6 +329,69 @@
           <w:numId w:val="1"/>
         </w:numPr>
       </w:pPr>
+      <w:r>
+        <w:t xml:space="preserve">Enter in the sensor used </w:t>
+      </w:r>
+    </w:p>
+    <w:p>
+      <w:pPr>
+        <w:pStyle w:val="ListParagraph"/>
+        <w:numPr>
+          <w:ilvl w:val="0"/>
+          <w:numId w:val="1"/>
+        </w:numPr>
+      </w:pPr>
+      <w:r>
+        <w:t xml:space="preserve">Enter in the drive object </w:t>
+      </w:r>
+    </w:p>
+    <w:p>
+      <w:pPr>
+        <w:pStyle w:val="ListParagraph"/>
+        <w:numPr>
+          <w:ilvl w:val="0"/>
+          <w:numId w:val="1"/>
+        </w:numPr>
+      </w:pPr>
+      <w:r>
+        <w:t xml:space="preserve">Enter in the PID used </w:t>
+      </w:r>
+    </w:p>
+    <w:p>
+      <w:pPr>
+        <w:pStyle w:val="ListParagraph"/>
+        <w:ind w:left="1080"/>
+      </w:pPr>
+    </w:p>
+    <w:p>
+      <w:pPr>
+        <w:pStyle w:val="ListParagraph"/>
+        <w:ind w:left="1080"/>
+      </w:pPr>
+      <w:proofErr w:type="spellStart"/>
+      <w:r>
+        <w:t>Move_</w:t>
+      </w:r>
+      <w:proofErr w:type="gramStart"/>
+      <w:r>
+        <w:t>absolute</w:t>
+      </w:r>
+      <w:proofErr w:type="spellEnd"/>
+      <w:r>
+        <w:t>(</w:t>
+      </w:r>
+      <w:proofErr w:type="gramEnd"/>
+      <w:r>
+        <w:t xml:space="preserve">drive1, </w:t>
+      </w:r>
+      <w:proofErr w:type="spellStart"/>
+      <w:r>
+        <w:t>LinearPID</w:t>
+      </w:r>
+      <w:proofErr w:type="spellEnd"/>
+      <w:r>
+        <w:t xml:space="preserve">, </w:t>
+      </w:r>
     </w:p>
     <w:sectPr>
       <w:pgSz w:w="12240" w:h="15840"/>

</xml_diff>

<commit_message>
Completed the user control functionality for the chassis. This includes tank drive and arcare drive. Pending merge into position tracking development branch.
</commit_message>
<xml_diff>
--- a/design/Abstraction.docx
+++ b/design/Abstraction.docx
@@ -101,6 +101,9 @@
         <w:t>absolute_move</w:t>
       </w:r>
       <w:proofErr w:type="spellEnd"/>
+      <w:r>
+        <w:t xml:space="preserve"> (COMPLETED THE CONTROLLER FOR THIS)</w:t>
+      </w:r>
     </w:p>
     <w:p>
       <w:pPr>
@@ -118,6 +121,9 @@
         <w:t>relative_move</w:t>
       </w:r>
       <w:proofErr w:type="spellEnd"/>
+      <w:r>
+        <w:t xml:space="preserve"> (COMPLETED THE CONTROLLER FOR THIS)</w:t>
+      </w:r>
     </w:p>
     <w:p>
       <w:pPr>
@@ -359,38 +365,54 @@
     </w:p>
     <w:p>
       <w:pPr>
+        <w:pBdr>
+          <w:bottom w:val="single" w:sz="12" w:space="1" w:color="auto"/>
+        </w:pBdr>
+      </w:pPr>
+    </w:p>
+    <w:p>
+      <w:r>
+        <w:t>TODO: 7-23</w:t>
+      </w:r>
+    </w:p>
+    <w:p>
+      <w:pPr>
         <w:pStyle w:val="ListParagraph"/>
-        <w:ind w:left="1080"/>
-      </w:pPr>
+        <w:numPr>
+          <w:ilvl w:val="0"/>
+          <w:numId w:val="1"/>
+        </w:numPr>
+      </w:pPr>
+      <w:r>
+        <w:t xml:space="preserve">Complete the </w:t>
+      </w:r>
+      <w:proofErr w:type="spellStart"/>
+      <w:r>
+        <w:t>move_absolute</w:t>
+      </w:r>
+      <w:proofErr w:type="spellEnd"/>
+      <w:r>
+        <w:t xml:space="preserve"> and the </w:t>
+      </w:r>
+      <w:proofErr w:type="spellStart"/>
+      <w:r>
+        <w:t>move_relative</w:t>
+      </w:r>
+      <w:proofErr w:type="spellEnd"/>
+      <w:r>
+        <w:t xml:space="preserve"> methods</w:t>
+      </w:r>
     </w:p>
     <w:p>
       <w:pPr>
         <w:pStyle w:val="ListParagraph"/>
-        <w:ind w:left="1080"/>
-      </w:pPr>
-      <w:proofErr w:type="spellStart"/>
-      <w:r>
-        <w:t>Move_</w:t>
-      </w:r>
-      <w:proofErr w:type="gramStart"/>
-      <w:r>
-        <w:t>absolute</w:t>
-      </w:r>
-      <w:proofErr w:type="spellEnd"/>
-      <w:r>
-        <w:t>(</w:t>
-      </w:r>
-      <w:proofErr w:type="gramEnd"/>
-      <w:r>
-        <w:t xml:space="preserve">drive1, </w:t>
-      </w:r>
-      <w:proofErr w:type="spellStart"/>
-      <w:r>
-        <w:t>LinearPID</w:t>
-      </w:r>
-      <w:proofErr w:type="spellEnd"/>
-      <w:r>
-        <w:t xml:space="preserve">, </w:t>
+        <w:numPr>
+          <w:ilvl w:val="0"/>
+          <w:numId w:val="1"/>
+        </w:numPr>
+      </w:pPr>
+      <w:r>
+        <w:t>Pending Next: Tank Control and Arcade Control</w:t>
       </w:r>
     </w:p>
     <w:sectPr>

</xml_diff>